<commit_message>
Finished Task 1 first draft
</commit_message>
<xml_diff>
--- a/Assignment #2/Materials/CS251-2025-S18-Aya-Budget-20230553-20230231-20230121-DraftSDS.docx
+++ b/Assignment #2/Materials/CS251-2025-S18-Aya-Budget-20230553-20230231-20230121-DraftSDS.docx
@@ -849,7 +849,7 @@
             </w:rPr>
             <w:fldChar w:fldCharType="separate"/>
           </w:r>
-          <w:hyperlink w:anchor="_Toc196717289" w:history="1">
+          <w:hyperlink w:anchor="_Toc196718298" w:history="1">
             <w:r>
               <w:rPr>
                 <w:rStyle w:val="Hyperlink"/>
@@ -876,7 +876,7 @@
                 <w:noProof/>
                 <w:webHidden/>
               </w:rPr>
-              <w:instrText xml:space="preserve"> PAGEREF _Toc196717289 \h </w:instrText>
+              <w:instrText xml:space="preserve"> PAGEREF _Toc196718298 \h </w:instrText>
             </w:r>
             <w:r>
               <w:rPr>
@@ -923,7 +923,7 @@
               <w14:ligatures w14:val="standardContextual"/>
             </w:rPr>
           </w:pPr>
-          <w:hyperlink w:anchor="_Toc196717290" w:history="1">
+          <w:hyperlink w:anchor="_Toc196718299" w:history="1">
             <w:r>
               <w:rPr>
                 <w:rStyle w:val="Hyperlink"/>
@@ -950,7 +950,7 @@
                 <w:noProof/>
                 <w:webHidden/>
               </w:rPr>
-              <w:instrText xml:space="preserve"> PAGEREF _Toc196717290 \h </w:instrText>
+              <w:instrText xml:space="preserve"> PAGEREF _Toc196718299 \h </w:instrText>
             </w:r>
             <w:r>
               <w:rPr>
@@ -997,7 +997,7 @@
               <w14:ligatures w14:val="standardContextual"/>
             </w:rPr>
           </w:pPr>
-          <w:hyperlink w:anchor="_Toc196717291" w:history="1">
+          <w:hyperlink w:anchor="_Toc196718300" w:history="1">
             <w:r>
               <w:rPr>
                 <w:rStyle w:val="Hyperlink"/>
@@ -1024,7 +1024,7 @@
                 <w:noProof/>
                 <w:webHidden/>
               </w:rPr>
-              <w:instrText xml:space="preserve"> PAGEREF _Toc196717291 \h </w:instrText>
+              <w:instrText xml:space="preserve"> PAGEREF _Toc196718300 \h </w:instrText>
             </w:r>
             <w:r>
               <w:rPr>
@@ -1071,7 +1071,7 @@
               <w14:ligatures w14:val="standardContextual"/>
             </w:rPr>
           </w:pPr>
-          <w:hyperlink w:anchor="_Toc196717292" w:history="1">
+          <w:hyperlink w:anchor="_Toc196718301" w:history="1">
             <w:r>
               <w:rPr>
                 <w:rStyle w:val="Hyperlink"/>
@@ -1098,7 +1098,7 @@
                 <w:noProof/>
                 <w:webHidden/>
               </w:rPr>
-              <w:instrText xml:space="preserve"> PAGEREF _Toc196717292 \h </w:instrText>
+              <w:instrText xml:space="preserve"> PAGEREF _Toc196718301 \h </w:instrText>
             </w:r>
             <w:r>
               <w:rPr>
@@ -1145,7 +1145,7 @@
               <w14:ligatures w14:val="standardContextual"/>
             </w:rPr>
           </w:pPr>
-          <w:hyperlink w:anchor="_Toc196717293" w:history="1">
+          <w:hyperlink w:anchor="_Toc196718302" w:history="1">
             <w:r>
               <w:rPr>
                 <w:rStyle w:val="Hyperlink"/>
@@ -1172,7 +1172,7 @@
                 <w:noProof/>
                 <w:webHidden/>
               </w:rPr>
-              <w:instrText xml:space="preserve"> PAGEREF _Toc196717293 \h </w:instrText>
+              <w:instrText xml:space="preserve"> PAGEREF _Toc196718302 \h </w:instrText>
             </w:r>
             <w:r>
               <w:rPr>
@@ -1219,7 +1219,7 @@
               <w14:ligatures w14:val="standardContextual"/>
             </w:rPr>
           </w:pPr>
-          <w:hyperlink w:anchor="_Toc196717294" w:history="1">
+          <w:hyperlink w:anchor="_Toc196718303" w:history="1">
             <w:r>
               <w:rPr>
                 <w:rStyle w:val="Hyperlink"/>
@@ -1246,7 +1246,7 @@
                 <w:noProof/>
                 <w:webHidden/>
               </w:rPr>
-              <w:instrText xml:space="preserve"> PAGEREF _Toc196717294 \h </w:instrText>
+              <w:instrText xml:space="preserve"> PAGEREF _Toc196718303 \h </w:instrText>
             </w:r>
             <w:r>
               <w:rPr>
@@ -1293,7 +1293,7 @@
               <w14:ligatures w14:val="standardContextual"/>
             </w:rPr>
           </w:pPr>
-          <w:hyperlink w:anchor="_Toc196717295" w:history="1">
+          <w:hyperlink w:anchor="_Toc196718304" w:history="1">
             <w:r>
               <w:rPr>
                 <w:rStyle w:val="Hyperlink"/>
@@ -1320,7 +1320,7 @@
                 <w:noProof/>
                 <w:webHidden/>
               </w:rPr>
-              <w:instrText xml:space="preserve"> PAGEREF _Toc196717295 \h </w:instrText>
+              <w:instrText xml:space="preserve"> PAGEREF _Toc196718304 \h </w:instrText>
             </w:r>
             <w:r>
               <w:rPr>
@@ -1367,7 +1367,7 @@
               <w14:ligatures w14:val="standardContextual"/>
             </w:rPr>
           </w:pPr>
-          <w:hyperlink w:anchor="_Toc196717296" w:history="1">
+          <w:hyperlink w:anchor="_Toc196718305" w:history="1">
             <w:r>
               <w:rPr>
                 <w:rStyle w:val="Hyperlink"/>
@@ -1394,275 +1394,7 @@
                 <w:noProof/>
                 <w:webHidden/>
               </w:rPr>
-              <w:instrText xml:space="preserve"> PAGEREF _Toc196717296 \h </w:instrText>
-            </w:r>
-            <w:r>
-              <w:rPr>
-                <w:noProof/>
-                <w:webHidden/>
-              </w:rPr>
-            </w:r>
-            <w:r>
-              <w:rPr>
-                <w:noProof/>
-                <w:webHidden/>
-              </w:rPr>
-              <w:fldChar w:fldCharType="separate"/>
-            </w:r>
-            <w:r>
-              <w:rPr>
-                <w:noProof/>
-                <w:webHidden/>
-              </w:rPr>
-              <w:t>11</w:t>
-            </w:r>
-            <w:r>
-              <w:rPr>
-                <w:noProof/>
-                <w:webHidden/>
-              </w:rPr>
-              <w:fldChar w:fldCharType="end"/>
-            </w:r>
-          </w:hyperlink>
-        </w:p>
-        <w:p>
-          <w:pPr>
-            <w:pStyle w:val="TOC2"/>
-            <w:tabs>
-              <w:tab w:val="right" w:leader="dot" w:pos="9751"/>
-            </w:tabs>
-            <w:rPr>
-              <w:rFonts w:eastAsiaTheme="minorEastAsia"/>
-              <w:noProof/>
-              <w:kern w:val="2"/>
-              <w:sz w:val="24"/>
-              <w:szCs w:val="24"/>
-              <w:lang w:val="en-AE" w:eastAsia="en-AE"/>
-              <w14:ligatures w14:val="standardContextual"/>
-            </w:rPr>
-          </w:pPr>
-          <w:hyperlink w:anchor="_Toc196717297" w:history="1">
-            <w:r>
-              <w:rPr>
-                <w:rStyle w:val="Hyperlink"/>
-                <w:noProof/>
-              </w:rPr>
-              <w:t>V. State Diagram</w:t>
-            </w:r>
-            <w:r>
-              <w:rPr>
-                <w:noProof/>
-                <w:webHidden/>
-              </w:rPr>
-              <w:tab/>
-            </w:r>
-            <w:r>
-              <w:rPr>
-                <w:noProof/>
-                <w:webHidden/>
-              </w:rPr>
-              <w:fldChar w:fldCharType="begin"/>
-            </w:r>
-            <w:r>
-              <w:rPr>
-                <w:noProof/>
-                <w:webHidden/>
-              </w:rPr>
-              <w:instrText xml:space="preserve"> PAGEREF _Toc196717297 \h </w:instrText>
-            </w:r>
-            <w:r>
-              <w:rPr>
-                <w:noProof/>
-                <w:webHidden/>
-              </w:rPr>
-            </w:r>
-            <w:r>
-              <w:rPr>
-                <w:noProof/>
-                <w:webHidden/>
-              </w:rPr>
-              <w:fldChar w:fldCharType="separate"/>
-            </w:r>
-            <w:r>
-              <w:rPr>
-                <w:noProof/>
-                <w:webHidden/>
-              </w:rPr>
-              <w:t>11</w:t>
-            </w:r>
-            <w:r>
-              <w:rPr>
-                <w:noProof/>
-                <w:webHidden/>
-              </w:rPr>
-              <w:fldChar w:fldCharType="end"/>
-            </w:r>
-          </w:hyperlink>
-        </w:p>
-        <w:p>
-          <w:pPr>
-            <w:pStyle w:val="TOC2"/>
-            <w:tabs>
-              <w:tab w:val="right" w:leader="dot" w:pos="9751"/>
-            </w:tabs>
-            <w:rPr>
-              <w:rFonts w:eastAsiaTheme="minorEastAsia"/>
-              <w:noProof/>
-              <w:kern w:val="2"/>
-              <w:sz w:val="24"/>
-              <w:szCs w:val="24"/>
-              <w:lang w:val="en-AE" w:eastAsia="en-AE"/>
-              <w14:ligatures w14:val="standardContextual"/>
-            </w:rPr>
-          </w:pPr>
-          <w:hyperlink w:anchor="_Toc196717298" w:history="1">
-            <w:r>
-              <w:rPr>
-                <w:rStyle w:val="Hyperlink"/>
-                <w:noProof/>
-              </w:rPr>
-              <w:t>V</w:t>
-            </w:r>
-            <w:r>
-              <w:rPr>
-                <w:rStyle w:val="Hyperlink"/>
-                <w:noProof/>
-                <w:lang w:val="en-CA"/>
-              </w:rPr>
-              <w:t>I</w:t>
-            </w:r>
-            <w:r>
-              <w:rPr>
-                <w:rStyle w:val="Hyperlink"/>
-                <w:noProof/>
-              </w:rPr>
-              <w:t xml:space="preserve">. </w:t>
-            </w:r>
-            <w:r>
-              <w:rPr>
-                <w:rStyle w:val="Hyperlink"/>
-                <w:noProof/>
-                <w:lang w:val="en-CA"/>
-              </w:rPr>
-              <w:t>SOLID Principles</w:t>
-            </w:r>
-            <w:r>
-              <w:rPr>
-                <w:noProof/>
-                <w:webHidden/>
-              </w:rPr>
-              <w:tab/>
-            </w:r>
-            <w:r>
-              <w:rPr>
-                <w:noProof/>
-                <w:webHidden/>
-              </w:rPr>
-              <w:fldChar w:fldCharType="begin"/>
-            </w:r>
-            <w:r>
-              <w:rPr>
-                <w:noProof/>
-                <w:webHidden/>
-              </w:rPr>
-              <w:instrText xml:space="preserve"> PAGEREF _Toc196717298 \h </w:instrText>
-            </w:r>
-            <w:r>
-              <w:rPr>
-                <w:noProof/>
-                <w:webHidden/>
-              </w:rPr>
-            </w:r>
-            <w:r>
-              <w:rPr>
-                <w:noProof/>
-                <w:webHidden/>
-              </w:rPr>
-              <w:fldChar w:fldCharType="separate"/>
-            </w:r>
-            <w:r>
-              <w:rPr>
-                <w:noProof/>
-                <w:webHidden/>
-              </w:rPr>
-              <w:t>11</w:t>
-            </w:r>
-            <w:r>
-              <w:rPr>
-                <w:noProof/>
-                <w:webHidden/>
-              </w:rPr>
-              <w:fldChar w:fldCharType="end"/>
-            </w:r>
-          </w:hyperlink>
-        </w:p>
-        <w:p>
-          <w:pPr>
-            <w:pStyle w:val="TOC2"/>
-            <w:tabs>
-              <w:tab w:val="right" w:leader="dot" w:pos="9751"/>
-            </w:tabs>
-            <w:rPr>
-              <w:rFonts w:eastAsiaTheme="minorEastAsia"/>
-              <w:noProof/>
-              <w:kern w:val="2"/>
-              <w:sz w:val="24"/>
-              <w:szCs w:val="24"/>
-              <w:lang w:val="en-AE" w:eastAsia="en-AE"/>
-              <w14:ligatures w14:val="standardContextual"/>
-            </w:rPr>
-          </w:pPr>
-          <w:hyperlink w:anchor="_Toc196717299" w:history="1">
-            <w:r>
-              <w:rPr>
-                <w:rStyle w:val="Hyperlink"/>
-                <w:noProof/>
-              </w:rPr>
-              <w:t>V</w:t>
-            </w:r>
-            <w:r>
-              <w:rPr>
-                <w:rStyle w:val="Hyperlink"/>
-                <w:noProof/>
-                <w:lang w:val="en-CA"/>
-              </w:rPr>
-              <w:t>II</w:t>
-            </w:r>
-            <w:r>
-              <w:rPr>
-                <w:rStyle w:val="Hyperlink"/>
-                <w:noProof/>
-              </w:rPr>
-              <w:t xml:space="preserve">. </w:t>
-            </w:r>
-            <w:r>
-              <w:rPr>
-                <w:rStyle w:val="Hyperlink"/>
-                <w:noProof/>
-                <w:lang w:val="en-CA"/>
-              </w:rPr>
-              <w:t>Design Patterns</w:t>
-            </w:r>
-            <w:r>
-              <w:rPr>
-                <w:noProof/>
-                <w:webHidden/>
-              </w:rPr>
-              <w:tab/>
-            </w:r>
-            <w:r>
-              <w:rPr>
-                <w:noProof/>
-                <w:webHidden/>
-              </w:rPr>
-              <w:fldChar w:fldCharType="begin"/>
-            </w:r>
-            <w:r>
-              <w:rPr>
-                <w:noProof/>
-                <w:webHidden/>
-              </w:rPr>
-              <w:instrText xml:space="preserve"> PAGEREF _Toc196717299 \h </w:instrText>
+              <w:instrText xml:space="preserve"> PAGEREF _Toc196718305 \h </w:instrText>
             </w:r>
             <w:r>
               <w:rPr>
@@ -1709,7 +1441,7 @@
               <w14:ligatures w14:val="standardContextual"/>
             </w:rPr>
           </w:pPr>
-          <w:hyperlink w:anchor="_Toc196717300" w:history="1">
+          <w:hyperlink w:anchor="_Toc196718306" w:history="1">
             <w:r>
               <w:rPr>
                 <w:rStyle w:val="Hyperlink"/>
@@ -1736,7 +1468,7 @@
                 <w:noProof/>
                 <w:webHidden/>
               </w:rPr>
-              <w:instrText xml:space="preserve"> PAGEREF _Toc196717300 \h </w:instrText>
+              <w:instrText xml:space="preserve"> PAGEREF _Toc196718306 \h </w:instrText>
             </w:r>
             <w:r>
               <w:rPr>
@@ -1783,7 +1515,7 @@
               <w14:ligatures w14:val="standardContextual"/>
             </w:rPr>
           </w:pPr>
-          <w:hyperlink w:anchor="_Toc196717301" w:history="1">
+          <w:hyperlink w:anchor="_Toc196718307" w:history="1">
             <w:r>
               <w:rPr>
                 <w:rStyle w:val="Hyperlink"/>
@@ -1810,7 +1542,7 @@
                 <w:noProof/>
                 <w:webHidden/>
               </w:rPr>
-              <w:instrText xml:space="preserve"> PAGEREF _Toc196717301 \h </w:instrText>
+              <w:instrText xml:space="preserve"> PAGEREF _Toc196718307 \h </w:instrText>
             </w:r>
             <w:r>
               <w:rPr>
@@ -1866,7 +1598,6 @@
         <w:pStyle w:val="Heading1"/>
       </w:pPr>
       <w:bookmarkStart w:id="0" w:name="_Toc402452669"/>
-      <w:bookmarkStart w:id="1" w:name="_Toc196717289"/>
     </w:p>
     <w:p>
       <w:pPr>
@@ -1893,10 +1624,14 @@
         <w:pStyle w:val="Heading1"/>
       </w:pPr>
     </w:p>
+    <w:p/>
+    <w:p/>
+    <w:p/>
     <w:p>
       <w:pPr>
         <w:pStyle w:val="Heading1"/>
       </w:pPr>
+      <w:bookmarkStart w:id="1" w:name="_Toc196718298"/>
       <w:r>
         <w:lastRenderedPageBreak/>
         <w:t>Team</w:t>
@@ -2122,7 +1857,7 @@
       <w:pPr>
         <w:pStyle w:val="Heading1"/>
       </w:pPr>
-      <w:bookmarkStart w:id="2" w:name="_Toc196717290"/>
+      <w:bookmarkStart w:id="2" w:name="_Toc196718299"/>
       <w:r>
         <w:t>Document Purpose and Audience</w:t>
       </w:r>
@@ -2153,25 +1888,7 @@
         <w:ind w:left="737"/>
       </w:pPr>
       <w:r>
-        <w:t>•</w:t>
-      </w:r>
-      <w:r>
-        <w:t xml:space="preserve"> </w:t>
-      </w:r>
-      <w:r>
-        <w:t xml:space="preserve">This document describes the design, structure, </w:t>
-      </w:r>
-      <w:r>
-        <w:t>&amp;</w:t>
-      </w:r>
-      <w:r>
-        <w:t xml:space="preserve"> functionality of the Budget Manager </w:t>
-      </w:r>
-      <w:r>
-        <w:t>a</w:t>
-      </w:r>
-      <w:r>
-        <w:t>pplication.</w:t>
+        <w:t>• This document describes the design, structure, &amp; functionality of the Budget Manager application.</w:t>
       </w:r>
     </w:p>
     <w:p>
@@ -2180,13 +1897,7 @@
         <w:ind w:left="737"/>
       </w:pPr>
       <w:r>
-        <w:t>•</w:t>
-      </w:r>
-      <w:r>
-        <w:t xml:space="preserve"> </w:t>
-      </w:r>
-      <w:r>
-        <w:t>It explains how users can track their incomes, expenses, and generate financial reports.</w:t>
+        <w:t>• It explains how users can track their incomes, expenses, and generate financial reports.</w:t>
       </w:r>
     </w:p>
     <w:p>
@@ -2195,13 +1906,7 @@
         <w:ind w:left="737"/>
       </w:pPr>
       <w:r>
-        <w:t>•</w:t>
-      </w:r>
-      <w:r>
-        <w:t xml:space="preserve"> </w:t>
-      </w:r>
-      <w:r>
-        <w:t>It outlines the main components, their responsibilities, and how they interact with each other.</w:t>
+        <w:t>• It outlines the main components, their responsibilities, and how they interact with each other.</w:t>
       </w:r>
     </w:p>
     <w:p>
@@ -2320,7 +2025,7 @@
       <w:pPr>
         <w:pStyle w:val="Heading1"/>
       </w:pPr>
-      <w:bookmarkStart w:id="3" w:name="_Toc196717291"/>
+      <w:bookmarkStart w:id="3" w:name="_Toc196718300"/>
       <w:r>
         <w:lastRenderedPageBreak/>
         <w:t>System Models</w:t>
@@ -2331,7 +2036,7 @@
       <w:pPr>
         <w:pStyle w:val="Heading2"/>
       </w:pPr>
-      <w:bookmarkStart w:id="4" w:name="_Toc196717292"/>
+      <w:bookmarkStart w:id="4" w:name="_Toc196718301"/>
       <w:r>
         <w:t>I. Architecture Diagram</w:t>
       </w:r>
@@ -2990,7 +2695,7 @@
       <w:pPr>
         <w:pStyle w:val="Heading2"/>
       </w:pPr>
-      <w:bookmarkStart w:id="5" w:name="_Toc196717293"/>
+      <w:bookmarkStart w:id="5" w:name="_Toc196718302"/>
       <w:r>
         <w:lastRenderedPageBreak/>
         <w:t>II. Class Diagram(s)</w:t>
@@ -3118,7 +2823,7 @@
       <w:pPr>
         <w:pStyle w:val="Heading2"/>
       </w:pPr>
-      <w:bookmarkStart w:id="6" w:name="_Toc196717294"/>
+      <w:bookmarkStart w:id="6" w:name="_Toc196718303"/>
       <w:r>
         <w:lastRenderedPageBreak/>
         <w:t>III. Class Descriptions</w:t>
@@ -4349,7 +4054,7 @@
       <w:pPr>
         <w:pStyle w:val="Heading2"/>
       </w:pPr>
-      <w:bookmarkStart w:id="7" w:name="_Toc196717295"/>
+      <w:bookmarkStart w:id="7" w:name="_Toc196718304"/>
       <w:r>
         <w:rPr>
           <w:noProof/>
@@ -4652,7 +4357,7 @@
           <w:color w:val="4F81BD" w:themeColor="accent1"/>
         </w:rPr>
       </w:pPr>
-      <w:bookmarkStart w:id="8" w:name="_Toc196717296"/>
+      <w:bookmarkStart w:id="8" w:name="_Toc196718305"/>
       <w:r>
         <w:rPr>
           <w:color w:val="4F81BD" w:themeColor="accent1"/>
@@ -5582,221 +5287,27 @@
     </w:tbl>
     <w:p>
       <w:pPr>
-        <w:pStyle w:val="Heading2"/>
-      </w:pPr>
-      <w:bookmarkStart w:id="9" w:name="_Toc196717297"/>
-      <w:r>
-        <w:t>V. State Diagram</w:t>
-      </w:r>
-      <w:bookmarkEnd w:id="9"/>
-      <w:r>
-        <w:t xml:space="preserve"> </w:t>
-      </w:r>
+        <w:pStyle w:val="Heading1"/>
+      </w:pPr>
     </w:p>
+    <w:p/>
+    <w:p/>
+    <w:p/>
+    <w:p/>
+    <w:p/>
+    <w:p/>
+    <w:p/>
+    <w:p/>
     <w:p>
       <w:pPr>
-        <w:pStyle w:val="ListParagraph"/>
-        <w:numPr>
-          <w:ilvl w:val="0"/>
-          <w:numId w:val="1"/>
-        </w:numPr>
-        <w:rPr>
-          <w:b/>
-          <w:bCs/>
-          <w:color w:val="C00000"/>
-        </w:rPr>
-      </w:pPr>
-      <w:r>
-        <w:rPr>
-          <w:b/>
-          <w:bCs/>
-          <w:color w:val="C00000"/>
-        </w:rPr>
-        <w:t xml:space="preserve">For the </w:t>
-      </w:r>
-      <w:r>
-        <w:rPr>
-          <w:b/>
-          <w:bCs/>
-          <w:color w:val="C00000"/>
-          <w:u w:val="single"/>
-          <w:lang w:val="en-CA"/>
-        </w:rPr>
-        <w:t>ONE MOST IMPORTANT</w:t>
-      </w:r>
-      <w:r>
-        <w:rPr>
-          <w:b/>
-          <w:bCs/>
-          <w:color w:val="C00000"/>
-          <w:lang w:val="en-CA"/>
-        </w:rPr>
-        <w:t xml:space="preserve"> </w:t>
-      </w:r>
-      <w:r>
-        <w:rPr>
-          <w:b/>
-          <w:bCs/>
-          <w:color w:val="C00000"/>
-        </w:rPr>
-        <w:t>object, draw a state diagram to show the developer the different states it can be in. (for example it is initially created, then it can be shipped, cancelled (if cancelling is possible), …., etc.)</w:t>
-      </w:r>
-    </w:p>
-    <w:p>
-      <w:pPr>
-        <w:pStyle w:val="Heading2"/>
-      </w:pPr>
-      <w:bookmarkStart w:id="10" w:name="_Toc196717298"/>
-      <w:r>
-        <w:t>V</w:t>
-      </w:r>
-      <w:r>
-        <w:rPr>
-          <w:lang w:val="en-CA"/>
-        </w:rPr>
-        <w:t>I</w:t>
-      </w:r>
-      <w:r>
-        <w:t xml:space="preserve">. </w:t>
-      </w:r>
-      <w:r>
-        <w:rPr>
-          <w:lang w:val="en-CA"/>
-        </w:rPr>
-        <w:t>SOLID Principles</w:t>
-      </w:r>
-      <w:bookmarkEnd w:id="10"/>
-      <w:r>
-        <w:t xml:space="preserve"> </w:t>
-      </w:r>
-    </w:p>
-    <w:p>
-      <w:pPr>
-        <w:pStyle w:val="ListParagraph"/>
-        <w:numPr>
-          <w:ilvl w:val="0"/>
-          <w:numId w:val="1"/>
-        </w:numPr>
-        <w:rPr>
-          <w:b/>
-          <w:bCs/>
-          <w:color w:val="C00000"/>
-        </w:rPr>
-      </w:pPr>
-      <w:r>
-        <w:rPr>
-          <w:b/>
-          <w:bCs/>
-          <w:color w:val="C00000"/>
-          <w:lang w:val="en-CA"/>
-        </w:rPr>
-        <w:t xml:space="preserve">Explain how you applied </w:t>
-      </w:r>
-      <w:r>
-        <w:rPr>
-          <w:b/>
-          <w:bCs/>
-          <w:color w:val="C00000"/>
-          <w:u w:val="single"/>
-          <w:lang w:val="en-CA"/>
-        </w:rPr>
-        <w:t>THREE OF THE SOLID PRINCIPLES</w:t>
-      </w:r>
-      <w:r>
-        <w:rPr>
-          <w:b/>
-          <w:bCs/>
-          <w:color w:val="C00000"/>
-          <w:lang w:val="en-CA"/>
-        </w:rPr>
-        <w:t xml:space="preserve"> in your design and show the part that the principles where applied in.</w:t>
-      </w:r>
-    </w:p>
-    <w:p>
-      <w:pPr>
-        <w:pStyle w:val="Heading2"/>
-      </w:pPr>
-      <w:bookmarkStart w:id="11" w:name="_Toc196717299"/>
-      <w:r>
-        <w:t>V</w:t>
-      </w:r>
-      <w:r>
-        <w:rPr>
-          <w:lang w:val="en-CA"/>
-        </w:rPr>
-        <w:t>II</w:t>
-      </w:r>
-      <w:r>
-        <w:t xml:space="preserve">. </w:t>
-      </w:r>
-      <w:r>
-        <w:rPr>
-          <w:lang w:val="en-CA"/>
-        </w:rPr>
-        <w:t>Design Patterns</w:t>
-      </w:r>
-      <w:bookmarkEnd w:id="11"/>
-      <w:r>
-        <w:t xml:space="preserve"> </w:t>
-      </w:r>
-    </w:p>
-    <w:p>
-      <w:pPr>
-        <w:pStyle w:val="ListParagraph"/>
-        <w:numPr>
-          <w:ilvl w:val="0"/>
-          <w:numId w:val="1"/>
-        </w:numPr>
-        <w:rPr>
-          <w:b/>
-          <w:bCs/>
-          <w:color w:val="C00000"/>
-        </w:rPr>
-      </w:pPr>
-      <w:r>
-        <w:rPr>
-          <w:b/>
-          <w:bCs/>
-          <w:color w:val="C00000"/>
-          <w:lang w:val="en-CA"/>
-        </w:rPr>
-        <w:t xml:space="preserve">Use at least </w:t>
-      </w:r>
-      <w:r>
-        <w:rPr>
-          <w:b/>
-          <w:bCs/>
-          <w:color w:val="C00000"/>
-          <w:u w:val="single"/>
-          <w:lang w:val="en-CA"/>
-        </w:rPr>
-        <w:t xml:space="preserve">THREE DESIGN PATTERNS, </w:t>
-      </w:r>
-      <w:r>
-        <w:rPr>
-          <w:b/>
-          <w:bCs/>
-          <w:color w:val="C00000"/>
-          <w:lang w:val="en-CA"/>
-        </w:rPr>
-        <w:t xml:space="preserve">any ones from the 23 patterns, not just ones explained in lecture. Explain where you used it and what was the benefit of using it in this place. </w:t>
-      </w:r>
-    </w:p>
-    <w:p>
-      <w:pPr>
         <w:pStyle w:val="Heading1"/>
       </w:pPr>
-    </w:p>
-    <w:p>
-      <w:pPr>
-        <w:pStyle w:val="Heading1"/>
-      </w:pPr>
-      <w:bookmarkStart w:id="12" w:name="_Toc196717300"/>
+      <w:bookmarkStart w:id="9" w:name="_Toc196718306"/>
       <w:r>
         <w:lastRenderedPageBreak/>
         <w:t>Tools</w:t>
       </w:r>
-      <w:bookmarkEnd w:id="12"/>
+      <w:bookmarkEnd w:id="9"/>
     </w:p>
     <w:p>
       <w:pPr>
@@ -5812,15 +5323,16 @@
       </w:r>
       <w:proofErr w:type="spellEnd"/>
     </w:p>
+    <w:p/>
     <w:p>
       <w:pPr>
         <w:pStyle w:val="Heading1"/>
       </w:pPr>
-      <w:bookmarkStart w:id="13" w:name="_Toc196717301"/>
+      <w:bookmarkStart w:id="10" w:name="_Toc196718307"/>
       <w:r>
         <w:t>Ownership Report</w:t>
       </w:r>
-      <w:bookmarkEnd w:id="13"/>
+      <w:bookmarkEnd w:id="10"/>
     </w:p>
     <w:tbl>
       <w:tblPr>
@@ -5897,20 +5409,21 @@
               <w:jc w:val="center"/>
             </w:pPr>
             <w:r>
+              <w:t>System Architecture &amp; Sequence Diagrams</w:t>
+            </w:r>
+          </w:p>
+        </w:tc>
+        <w:tc>
+          <w:tcPr>
+            <w:tcW w:w="3636" w:type="dxa"/>
+          </w:tcPr>
+          <w:p>
+            <w:pPr>
+              <w:spacing w:after="0" w:line="216" w:lineRule="auto"/>
+              <w:jc w:val="center"/>
+            </w:pPr>
+            <w:r>
               <w:t>Loai Hataba</w:t>
-            </w:r>
-          </w:p>
-        </w:tc>
-        <w:tc>
-          <w:tcPr>
-            <w:tcW w:w="3636" w:type="dxa"/>
-          </w:tcPr>
-          <w:p>
-            <w:pPr>
-              <w:spacing w:after="0" w:line="216" w:lineRule="auto"/>
-            </w:pPr>
-            <w:r>
-              <w:t>System Architecture &amp; Sequence Diagrams</w:t>
             </w:r>
           </w:p>
         </w:tc>
@@ -5926,22 +5439,34 @@
               <w:jc w:val="center"/>
             </w:pPr>
             <w:r>
-              <w:t>Abdullah Mohammed</w:t>
-            </w:r>
-          </w:p>
-        </w:tc>
-        <w:tc>
-          <w:tcPr>
-            <w:tcW w:w="3636" w:type="dxa"/>
-          </w:tcPr>
-          <w:p>
-            <w:pPr>
-              <w:spacing w:after="0" w:line="240" w:lineRule="auto"/>
               <w:rPr>
                 <w:i/>
                 <w:iCs/>
               </w:rPr>
-            </w:pPr>
+              <w:t>Class Diagram</w:t>
+            </w:r>
+          </w:p>
+        </w:tc>
+        <w:tc>
+          <w:tcPr>
+            <w:tcW w:w="3636" w:type="dxa"/>
+          </w:tcPr>
+          <w:p>
+            <w:pPr>
+              <w:spacing w:after="0" w:line="240" w:lineRule="auto"/>
+              <w:jc w:val="center"/>
+              <w:rPr>
+                <w:i/>
+                <w:iCs/>
+              </w:rPr>
+            </w:pPr>
+            <w:r>
+              <w:rPr>
+                <w:i/>
+                <w:iCs/>
+              </w:rPr>
+              <w:t>Abdullah Mohammed</w:t>
+            </w:r>
           </w:p>
         </w:tc>
       </w:tr>
@@ -5956,22 +5481,30 @@
               <w:jc w:val="center"/>
             </w:pPr>
             <w:r>
-              <w:t>Hossam Abdelaziz</w:t>
-            </w:r>
-          </w:p>
-        </w:tc>
-        <w:tc>
-          <w:tcPr>
-            <w:tcW w:w="3636" w:type="dxa"/>
-          </w:tcPr>
-          <w:p>
-            <w:pPr>
-              <w:spacing w:after="0" w:line="240" w:lineRule="auto"/>
               <w:rPr>
                 <w:i/>
                 <w:iCs/>
               </w:rPr>
-            </w:pPr>
+              <w:t>Class Responsibilities</w:t>
+            </w:r>
+          </w:p>
+        </w:tc>
+        <w:tc>
+          <w:tcPr>
+            <w:tcW w:w="3636" w:type="dxa"/>
+          </w:tcPr>
+          <w:p>
+            <w:pPr>
+              <w:spacing w:after="0" w:line="240" w:lineRule="auto"/>
+              <w:jc w:val="center"/>
+              <w:rPr>
+                <w:i/>
+                <w:iCs/>
+              </w:rPr>
+            </w:pPr>
+            <w:r>
+              <w:t>Hossam Abdelaziz</w:t>
+            </w:r>
           </w:p>
         </w:tc>
       </w:tr>
@@ -9609,6 +9142,10 @@
 </file>
 
 <file path=customXml/item1.xml><?xml version="1.0" encoding="utf-8"?>
+<b:Sources xmlns:b="http://schemas.openxmlformats.org/officeDocument/2006/bibliography" xmlns="http://schemas.openxmlformats.org/officeDocument/2006/bibliography" SelectedStyle="\APA.XSL" StyleName="APA Fifth Edition"/>
+</file>
+
+<file path=customXml/item2.xml><?xml version="1.0" encoding="utf-8"?>
 <s:customData xmlns="http://www.wps.cn/officeDocument/2013/wpsCustomData" xmlns:s="http://www.wps.cn/officeDocument/2013/wpsCustomData">
   <customSectProps/>
   <customShpExts>
@@ -9617,22 +9154,18 @@
 </s:customData>
 </file>
 
-<file path=customXml/item2.xml><?xml version="1.0" encoding="utf-8"?>
-<b:Sources xmlns:b="http://schemas.openxmlformats.org/officeDocument/2006/bibliography" xmlns="http://schemas.openxmlformats.org/officeDocument/2006/bibliography" SelectedStyle="\APA.XSL" StyleName="APA Fifth Edition"/>
+<file path=customXml/itemProps1.xml><?xml version="1.0" encoding="utf-8"?>
+<ds:datastoreItem xmlns:ds="http://schemas.openxmlformats.org/officeDocument/2006/customXml" ds:itemID="{CDE1A3E0-37D4-4121-8C49-1789C04B2C81}">
+  <ds:schemaRefs>
+    <ds:schemaRef ds:uri="http://schemas.openxmlformats.org/officeDocument/2006/bibliography"/>
+  </ds:schemaRefs>
+</ds:datastoreItem>
 </file>
 
-<file path=customXml/itemProps1.xml><?xml version="1.0" encoding="utf-8"?>
+<file path=customXml/itemProps2.xml><?xml version="1.0" encoding="utf-8"?>
 <ds:datastoreItem xmlns:ds="http://schemas.openxmlformats.org/officeDocument/2006/customXml" ds:itemID="{B1977F7D-205B-4081-913C-38D41E755F92}">
   <ds:schemaRefs>
     <ds:schemaRef ds:uri="http://www.wps.cn/officeDocument/2013/wpsCustomData"/>
   </ds:schemaRefs>
 </ds:datastoreItem>
-</file>
-
-<file path=customXml/itemProps2.xml><?xml version="1.0" encoding="utf-8"?>
-<ds:datastoreItem xmlns:ds="http://schemas.openxmlformats.org/officeDocument/2006/customXml" ds:itemID="{CDE1A3E0-37D4-4121-8C49-1789C04B2C81}">
-  <ds:schemaRefs>
-    <ds:schemaRef ds:uri="http://schemas.openxmlformats.org/officeDocument/2006/bibliography"/>
-  </ds:schemaRefs>
-</ds:datastoreItem>
 </file>
</xml_diff>